<commit_message>
Iteration 4 final update
Pushing
</commit_message>
<xml_diff>
--- a/Docs/BooKing Manual.docx
+++ b/Docs/BooKing Manual.docx
@@ -3,14 +3,109 @@
 <w:document xmlns:wpc="http://schemas.microsoft.com/office/word/2010/wordprocessingCanvas" xmlns:cx="http://schemas.microsoft.com/office/drawing/2014/chartex" xmlns:cx1="http://schemas.microsoft.com/office/drawing/2015/9/8/chartex" xmlns:cx2="http://schemas.microsoft.com/office/drawing/2015/10/21/chartex" xmlns:cx3="http://schemas.microsoft.com/office/drawing/2016/5/9/chartex" xmlns:cx4="http://schemas.microsoft.com/office/drawing/2016/5/10/chartex" xmlns:cx5="http://schemas.microsoft.com/office/drawing/2016/5/11/chartex" xmlns:cx6="http://schemas.microsoft.com/office/drawing/2016/5/12/chartex" xmlns:cx7="http://schemas.microsoft.com/office/drawing/2016/5/13/chartex" xmlns:cx8="http://schemas.microsoft.com/office/drawing/2016/5/14/chartex" xmlns:mc="http://schemas.openxmlformats.org/markup-compatibility/2006" xmlns:aink="http://schemas.microsoft.com/office/drawing/2016/ink" xmlns:am3d="http://schemas.microsoft.com/office/drawing/2017/model3d" xmlns:o="urn:schemas-microsoft-com:office:office" xmlns:r="http://schemas.openxmlformats.org/officeDocument/2006/relationships" xmlns:m="http://schemas.openxmlformats.org/officeDocument/2006/math" xmlns:v="urn:schemas-microsoft-com:vml" xmlns:wp14="http://schemas.microsoft.com/office/word/2010/wordprocessingDrawing" xmlns:wp="http://schemas.openxmlformats.org/drawingml/2006/wordprocessingDrawing" xmlns:w10="urn:schemas-microsoft-com:office:word" xmlns:w="http://schemas.openxmlformats.org/wordprocessingml/2006/main" xmlns:w14="http://schemas.microsoft.com/office/word/2010/wordml" xmlns:w15="http://schemas.microsoft.com/office/word/2012/wordml" xmlns:w16cid="http://schemas.microsoft.com/office/word/2016/wordml/cid" xmlns:w16se="http://schemas.microsoft.com/office/word/2015/wordml/symex" xmlns:wpg="http://schemas.microsoft.com/office/word/2010/wordprocessingGroup" xmlns:wpi="http://schemas.microsoft.com/office/word/2010/wordprocessingInk" xmlns:wne="http://schemas.microsoft.com/office/word/2006/wordml" xmlns:wps="http://schemas.microsoft.com/office/word/2010/wordprocessingShape" mc:Ignorable="w14 w15 w16se w16cid wp14">
   <w:body>
     <w:p>
-      <w:r>
-        <w:t>BooKing Manual</w:t>
-      </w:r>
-    </w:p>
-    <w:p>
-      <w:r>
+      <w:pPr>
+        <w:rPr>
+          <w:sz w:val="32"/>
+          <w:szCs w:val="32"/>
+        </w:rPr>
+      </w:pPr>
+      <w:proofErr w:type="spellStart"/>
+      <w:r>
+        <w:rPr>
+          <w:sz w:val="32"/>
+          <w:szCs w:val="32"/>
+        </w:rPr>
+        <w:t>BooKing</w:t>
+      </w:r>
+      <w:proofErr w:type="spellEnd"/>
+      <w:r>
+        <w:rPr>
+          <w:sz w:val="32"/>
+          <w:szCs w:val="32"/>
+        </w:rPr>
+        <w:t xml:space="preserve"> Manual</w:t>
+      </w:r>
+      <w:r>
+        <w:rPr>
+          <w:noProof/>
+          <w:sz w:val="32"/>
+          <w:szCs w:val="32"/>
+        </w:rPr>
+        <w:t xml:space="preserve">                                                      </w:t>
+      </w:r>
+      <w:r>
+        <w:rPr>
+          <w:noProof/>
+          <w:sz w:val="32"/>
+          <w:szCs w:val="32"/>
+        </w:rPr>
+        <w:drawing>
+          <wp:inline distT="0" distB="0" distL="0" distR="0" wp14:anchorId="5EA896B5" wp14:editId="111EEEB1">
+            <wp:extent cx="2046419" cy="1181100"/>
+            <wp:effectExtent l="0" t="0" r="0" b="0"/>
+            <wp:docPr id="10" name="Picture 10"/>
+            <wp:cNvGraphicFramePr>
+              <a:graphicFrameLocks xmlns:a="http://schemas.openxmlformats.org/drawingml/2006/main" noChangeAspect="1"/>
+            </wp:cNvGraphicFramePr>
+            <a:graphic xmlns:a="http://schemas.openxmlformats.org/drawingml/2006/main">
+              <a:graphicData uri="http://schemas.openxmlformats.org/drawingml/2006/picture">
+                <pic:pic xmlns:pic="http://schemas.openxmlformats.org/drawingml/2006/picture">
+                  <pic:nvPicPr>
+                    <pic:cNvPr id="10" name="BOOKING.PNG"/>
+                    <pic:cNvPicPr/>
+                  </pic:nvPicPr>
+                  <pic:blipFill>
+                    <a:blip r:embed="rId5">
+                      <a:extLst>
+                        <a:ext uri="{28A0092B-C50C-407E-A947-70E740481C1C}">
+                          <a14:useLocalDpi xmlns:a14="http://schemas.microsoft.com/office/drawing/2010/main" val="0"/>
+                        </a:ext>
+                      </a:extLst>
+                    </a:blip>
+                    <a:stretch>
+                      <a:fillRect/>
+                    </a:stretch>
+                  </pic:blipFill>
+                  <pic:spPr>
+                    <a:xfrm>
+                      <a:off x="0" y="0"/>
+                      <a:ext cx="2131607" cy="1230266"/>
+                    </a:xfrm>
+                    <a:prstGeom prst="rect">
+                      <a:avLst/>
+                    </a:prstGeom>
+                  </pic:spPr>
+                </pic:pic>
+              </a:graphicData>
+            </a:graphic>
+          </wp:inline>
+        </w:drawing>
+      </w:r>
+    </w:p>
+    <w:p>
+      <w:pPr>
+        <w:rPr>
+          <w:b/>
+          <w:sz w:val="28"/>
+          <w:szCs w:val="28"/>
+        </w:rPr>
+      </w:pPr>
+      <w:r>
+        <w:rPr>
+          <w:b/>
+          <w:sz w:val="28"/>
+          <w:szCs w:val="28"/>
+        </w:rPr>
         <w:t>BooKing Manual Table of context.</w:t>
       </w:r>
+      <w:r>
+        <w:rPr>
+          <w:noProof/>
+          <w:sz w:val="28"/>
+          <w:szCs w:val="28"/>
+        </w:rPr>
+        <w:t xml:space="preserve"> </w:t>
+      </w:r>
     </w:p>
     <w:p/>
     <w:p>
@@ -20,8 +115,6 @@
       <w:r>
         <w:t>i.User setup</w:t>
       </w:r>
-      <w:bookmarkStart w:id="0" w:name="_GoBack"/>
-      <w:bookmarkEnd w:id="0"/>
     </w:p>
     <w:p>
       <w:pPr>
@@ -46,13 +139,109 @@
       <w:r>
         <w:t>iv.</w:t>
       </w:r>
-    </w:p>
-    <w:p/>
-    <w:p>
-      <w:r>
+      <w:r>
+        <w:t xml:space="preserve"> New Book Entry</w:t>
+      </w:r>
+    </w:p>
+    <w:p>
+      <w:pPr>
+        <w:ind w:left="360"/>
+      </w:pPr>
+      <w:r>
+        <w:t>v. Book Search</w:t>
+      </w:r>
+    </w:p>
+    <w:p>
+      <w:pPr>
+        <w:ind w:left="360"/>
+      </w:pPr>
+      <w:r>
+        <w:t>vi. Go shop</w:t>
+      </w:r>
+    </w:p>
+    <w:p>
+      <w:pPr>
+        <w:ind w:left="360"/>
+      </w:pPr>
+      <w:r>
+        <w:t>vii. Customer order review</w:t>
+      </w:r>
+    </w:p>
+    <w:p>
+      <w:pPr>
+        <w:ind w:left="360"/>
+      </w:pPr>
+      <w:r>
+        <w:t>Viii. Employee help desk</w:t>
+      </w:r>
+    </w:p>
+    <w:p>
+      <w:pPr>
+        <w:ind w:left="360"/>
+      </w:pPr>
+      <w:r>
+        <w:rPr>
+          <w:noProof/>
+        </w:rPr>
+        <w:drawing>
+          <wp:inline distT="0" distB="0" distL="0" distR="0" wp14:anchorId="61030E38" wp14:editId="0157F68A">
+            <wp:extent cx="3945467" cy="2219325"/>
+            <wp:effectExtent l="0" t="0" r="0" b="0"/>
+            <wp:docPr id="2" name="Picture 2"/>
+            <wp:cNvGraphicFramePr>
+              <a:graphicFrameLocks xmlns:a="http://schemas.openxmlformats.org/drawingml/2006/main" noChangeAspect="1"/>
+            </wp:cNvGraphicFramePr>
+            <a:graphic xmlns:a="http://schemas.openxmlformats.org/drawingml/2006/main">
+              <a:graphicData uri="http://schemas.openxmlformats.org/drawingml/2006/picture">
+                <pic:pic xmlns:pic="http://schemas.openxmlformats.org/drawingml/2006/picture">
+                  <pic:nvPicPr>
+                    <pic:cNvPr id="1" name=""/>
+                    <pic:cNvPicPr/>
+                  </pic:nvPicPr>
+                  <pic:blipFill>
+                    <a:blip r:embed="rId6"/>
+                    <a:stretch>
+                      <a:fillRect/>
+                    </a:stretch>
+                  </pic:blipFill>
+                  <pic:spPr>
+                    <a:xfrm>
+                      <a:off x="0" y="0"/>
+                      <a:ext cx="3952836" cy="2223470"/>
+                    </a:xfrm>
+                    <a:prstGeom prst="rect">
+                      <a:avLst/>
+                    </a:prstGeom>
+                  </pic:spPr>
+                </pic:pic>
+              </a:graphicData>
+            </a:graphic>
+          </wp:inline>
+        </w:drawing>
+      </w:r>
+    </w:p>
+    <w:p>
+      <w:pPr>
+        <w:rPr>
+          <w:b/>
+          <w:sz w:val="28"/>
+          <w:szCs w:val="28"/>
+        </w:rPr>
+      </w:pPr>
+      <w:r>
+        <w:rPr>
+          <w:b/>
+          <w:sz w:val="28"/>
+          <w:szCs w:val="28"/>
+        </w:rPr>
         <w:t>I.</w:t>
       </w:r>
       <w:r>
+        <w:rPr>
+          <w:b/>
+          <w:sz w:val="28"/>
+          <w:szCs w:val="28"/>
+        </w:rPr>
         <w:t>User setup:</w:t>
       </w:r>
     </w:p>
@@ -76,11 +265,9 @@
       <w:r>
         <w:t xml:space="preserve">After you are in the </w:t>
       </w:r>
-      <w:proofErr w:type="gramStart"/>
-      <w:r>
-        <w:t>sign up</w:t>
-      </w:r>
-      <w:proofErr w:type="gramEnd"/>
+      <w:r>
+        <w:t>sign-up</w:t>
+      </w:r>
       <w:r>
         <w:t xml:space="preserve"> screen, please enter the correct employee information as listed.</w:t>
       </w:r>
@@ -92,6 +279,7 @@
     </w:p>
     <w:p>
       <w:r>
+        <w:lastRenderedPageBreak/>
         <w:t>Lastname:  Please key in your last name,</w:t>
       </w:r>
     </w:p>
@@ -189,16 +377,71 @@
       </w:r>
     </w:p>
     <w:p/>
+    <w:p>
+      <w:r>
+        <w:rPr>
+          <w:noProof/>
+        </w:rPr>
+        <w:drawing>
+          <wp:inline distT="0" distB="0" distL="0" distR="0" wp14:anchorId="16489CB1" wp14:editId="7239F1F0">
+            <wp:extent cx="3911600" cy="2200275"/>
+            <wp:effectExtent l="0" t="0" r="0" b="9525"/>
+            <wp:docPr id="3" name="Picture 3"/>
+            <wp:cNvGraphicFramePr>
+              <a:graphicFrameLocks xmlns:a="http://schemas.openxmlformats.org/drawingml/2006/main" noChangeAspect="1"/>
+            </wp:cNvGraphicFramePr>
+            <a:graphic xmlns:a="http://schemas.openxmlformats.org/drawingml/2006/main">
+              <a:graphicData uri="http://schemas.openxmlformats.org/drawingml/2006/picture">
+                <pic:pic xmlns:pic="http://schemas.openxmlformats.org/drawingml/2006/picture">
+                  <pic:nvPicPr>
+                    <pic:cNvPr id="1" name=""/>
+                    <pic:cNvPicPr/>
+                  </pic:nvPicPr>
+                  <pic:blipFill>
+                    <a:blip r:embed="rId7"/>
+                    <a:stretch>
+                      <a:fillRect/>
+                    </a:stretch>
+                  </pic:blipFill>
+                  <pic:spPr>
+                    <a:xfrm>
+                      <a:off x="0" y="0"/>
+                      <a:ext cx="3915186" cy="2202292"/>
+                    </a:xfrm>
+                    <a:prstGeom prst="rect">
+                      <a:avLst/>
+                    </a:prstGeom>
+                  </pic:spPr>
+                </pic:pic>
+              </a:graphicData>
+            </a:graphic>
+          </wp:inline>
+        </w:drawing>
+      </w:r>
+    </w:p>
     <w:p/>
-    <w:p/>
-    <w:p/>
-    <w:p/>
-    <w:p>
-      <w:r>
-        <w:lastRenderedPageBreak/>
+    <w:p>
+      <w:pPr>
+        <w:rPr>
+          <w:b/>
+          <w:sz w:val="28"/>
+          <w:szCs w:val="28"/>
+        </w:rPr>
+      </w:pPr>
+      <w:r>
+        <w:rPr>
+          <w:b/>
+          <w:sz w:val="28"/>
+          <w:szCs w:val="28"/>
+        </w:rPr>
         <w:t xml:space="preserve">II. </w:t>
       </w:r>
       <w:r>
+        <w:rPr>
+          <w:b/>
+          <w:sz w:val="28"/>
+          <w:szCs w:val="28"/>
+        </w:rPr>
         <w:t>Login:</w:t>
       </w:r>
     </w:p>
@@ -263,6 +506,7 @@
         </w:numPr>
       </w:pPr>
       <w:r>
+        <w:lastRenderedPageBreak/>
         <w:t>Press login button</w:t>
       </w:r>
     </w:p>
@@ -276,6 +520,761 @@
       </w:pPr>
       <w:r>
         <w:t>Directed to the home screen.</w:t>
+      </w:r>
+    </w:p>
+    <w:p>
+      <w:pPr>
+        <w:rPr>
+          <w:b/>
+          <w:sz w:val="28"/>
+          <w:szCs w:val="28"/>
+        </w:rPr>
+      </w:pPr>
+      <w:r>
+        <w:rPr>
+          <w:b/>
+          <w:sz w:val="28"/>
+          <w:szCs w:val="28"/>
+        </w:rPr>
+        <w:t>III. Home Screen</w:t>
+      </w:r>
+    </w:p>
+    <w:p>
+      <w:r>
+        <w:t xml:space="preserve">The home screen is connected to every page and can be navigated back to by clicking on the </w:t>
+      </w:r>
+      <w:proofErr w:type="spellStart"/>
+      <w:r>
+        <w:t>BooKings</w:t>
+      </w:r>
+      <w:proofErr w:type="spellEnd"/>
+      <w:r>
+        <w:t xml:space="preserve"> icon.  </w:t>
+      </w:r>
+    </w:p>
+    <w:p>
+      <w:r>
+        <w:t>Home screen details:</w:t>
+      </w:r>
+    </w:p>
+    <w:p>
+      <w:r>
+        <w:t>New book entry</w:t>
+      </w:r>
+      <w:r>
+        <w:t>-</w:t>
+      </w:r>
+    </w:p>
+    <w:p>
+      <w:r>
+        <w:t xml:space="preserve">New </w:t>
+      </w:r>
+      <w:r>
+        <w:t>search</w:t>
+      </w:r>
+      <w:r>
+        <w:t>-</w:t>
+      </w:r>
+    </w:p>
+    <w:p>
+      <w:r>
+        <w:t>Customer order review</w:t>
+      </w:r>
+      <w:r>
+        <w:t>-</w:t>
+      </w:r>
+    </w:p>
+    <w:p>
+      <w:r>
+        <w:t>Customer login</w:t>
+      </w:r>
+      <w:r>
+        <w:t>-</w:t>
+      </w:r>
+    </w:p>
+    <w:p>
+      <w:r>
+        <w:t>Go shop</w:t>
+      </w:r>
+      <w:r>
+        <w:t>-</w:t>
+      </w:r>
+    </w:p>
+    <w:p>
+      <w:r>
+        <w:t>Employee help desk-</w:t>
+      </w:r>
+    </w:p>
+    <w:p>
+      <w:r>
+        <w:rPr>
+          <w:noProof/>
+        </w:rPr>
+        <w:drawing>
+          <wp:inline distT="0" distB="0" distL="0" distR="0" wp14:anchorId="674B18C4" wp14:editId="6BB57AB0">
+            <wp:extent cx="3476625" cy="1955602"/>
+            <wp:effectExtent l="0" t="0" r="0" b="6985"/>
+            <wp:docPr id="1" name="Picture 1"/>
+            <wp:cNvGraphicFramePr>
+              <a:graphicFrameLocks xmlns:a="http://schemas.openxmlformats.org/drawingml/2006/main" noChangeAspect="1"/>
+            </wp:cNvGraphicFramePr>
+            <a:graphic xmlns:a="http://schemas.openxmlformats.org/drawingml/2006/main">
+              <a:graphicData uri="http://schemas.openxmlformats.org/drawingml/2006/picture">
+                <pic:pic xmlns:pic="http://schemas.openxmlformats.org/drawingml/2006/picture">
+                  <pic:nvPicPr>
+                    <pic:cNvPr id="1" name=""/>
+                    <pic:cNvPicPr/>
+                  </pic:nvPicPr>
+                  <pic:blipFill>
+                    <a:blip r:embed="rId8"/>
+                    <a:stretch>
+                      <a:fillRect/>
+                    </a:stretch>
+                  </pic:blipFill>
+                  <pic:spPr>
+                    <a:xfrm>
+                      <a:off x="0" y="0"/>
+                      <a:ext cx="3485176" cy="1960412"/>
+                    </a:xfrm>
+                    <a:prstGeom prst="rect">
+                      <a:avLst/>
+                    </a:prstGeom>
+                  </pic:spPr>
+                </pic:pic>
+              </a:graphicData>
+            </a:graphic>
+          </wp:inline>
+        </w:drawing>
+      </w:r>
+    </w:p>
+    <w:p/>
+    <w:p>
+      <w:r>
+        <w:t>The Home screen called the “Employee Sales” Screen starts by letting the user know they are logged in.</w:t>
+      </w:r>
+    </w:p>
+    <w:p>
+      <w:r>
+        <w:t xml:space="preserve">From the main bar menu, any process can be selected and followed through.  </w:t>
+      </w:r>
+    </w:p>
+    <w:p>
+      <w:r>
+        <w:t>Only from the main screen can a user log out.</w:t>
+      </w:r>
+    </w:p>
+    <w:p>
+      <w:pPr>
+        <w:rPr>
+          <w:b/>
+          <w:sz w:val="28"/>
+          <w:szCs w:val="28"/>
+        </w:rPr>
+      </w:pPr>
+    </w:p>
+    <w:p>
+      <w:pPr>
+        <w:rPr>
+          <w:b/>
+          <w:sz w:val="28"/>
+          <w:szCs w:val="28"/>
+        </w:rPr>
+      </w:pPr>
+    </w:p>
+    <w:p>
+      <w:pPr>
+        <w:rPr>
+          <w:b/>
+          <w:sz w:val="28"/>
+          <w:szCs w:val="28"/>
+        </w:rPr>
+      </w:pPr>
+    </w:p>
+    <w:p>
+      <w:pPr>
+        <w:rPr>
+          <w:b/>
+          <w:sz w:val="28"/>
+          <w:szCs w:val="28"/>
+        </w:rPr>
+      </w:pPr>
+    </w:p>
+    <w:p>
+      <w:pPr>
+        <w:rPr>
+          <w:b/>
+          <w:sz w:val="28"/>
+          <w:szCs w:val="28"/>
+        </w:rPr>
+      </w:pPr>
+    </w:p>
+    <w:p>
+      <w:pPr>
+        <w:rPr>
+          <w:b/>
+          <w:sz w:val="28"/>
+          <w:szCs w:val="28"/>
+        </w:rPr>
+      </w:pPr>
+      <w:bookmarkStart w:id="0" w:name="_GoBack"/>
+      <w:bookmarkEnd w:id="0"/>
+      <w:r>
+        <w:rPr>
+          <w:b/>
+          <w:sz w:val="28"/>
+          <w:szCs w:val="28"/>
+        </w:rPr>
+        <w:lastRenderedPageBreak/>
+        <w:t>IV. New Book Entry</w:t>
+      </w:r>
+    </w:p>
+    <w:p>
+      <w:r>
+        <w:rPr>
+          <w:noProof/>
+        </w:rPr>
+        <w:drawing>
+          <wp:inline distT="0" distB="0" distL="0" distR="0" wp14:anchorId="71C4ABDF" wp14:editId="3D40F8FD">
+            <wp:extent cx="2771775" cy="1559123"/>
+            <wp:effectExtent l="0" t="0" r="0" b="3175"/>
+            <wp:docPr id="4" name="Picture 4"/>
+            <wp:cNvGraphicFramePr>
+              <a:graphicFrameLocks xmlns:a="http://schemas.openxmlformats.org/drawingml/2006/main" noChangeAspect="1"/>
+            </wp:cNvGraphicFramePr>
+            <a:graphic xmlns:a="http://schemas.openxmlformats.org/drawingml/2006/main">
+              <a:graphicData uri="http://schemas.openxmlformats.org/drawingml/2006/picture">
+                <pic:pic xmlns:pic="http://schemas.openxmlformats.org/drawingml/2006/picture">
+                  <pic:nvPicPr>
+                    <pic:cNvPr id="1" name=""/>
+                    <pic:cNvPicPr/>
+                  </pic:nvPicPr>
+                  <pic:blipFill>
+                    <a:blip r:embed="rId9"/>
+                    <a:stretch>
+                      <a:fillRect/>
+                    </a:stretch>
+                  </pic:blipFill>
+                  <pic:spPr>
+                    <a:xfrm>
+                      <a:off x="0" y="0"/>
+                      <a:ext cx="2777548" cy="1562370"/>
+                    </a:xfrm>
+                    <a:prstGeom prst="rect">
+                      <a:avLst/>
+                    </a:prstGeom>
+                  </pic:spPr>
+                </pic:pic>
+              </a:graphicData>
+            </a:graphic>
+          </wp:inline>
+        </w:drawing>
+      </w:r>
+    </w:p>
+    <w:p>
+      <w:r>
+        <w:t xml:space="preserve">The New Book Entry tab will take you to the </w:t>
+      </w:r>
+      <w:proofErr w:type="spellStart"/>
+      <w:r>
+        <w:t>BooKing</w:t>
+      </w:r>
+      <w:proofErr w:type="spellEnd"/>
+      <w:r>
+        <w:t xml:space="preserve"> inventory screen where any book can be added to the database.</w:t>
+      </w:r>
+    </w:p>
+    <w:p>
+      <w:r>
+        <w:t>Please enter:</w:t>
+      </w:r>
+    </w:p>
+    <w:p>
+      <w:proofErr w:type="gramStart"/>
+      <w:r>
+        <w:t>A</w:t>
+      </w:r>
+      <w:proofErr w:type="gramEnd"/>
+      <w:r>
+        <w:t xml:space="preserve"> ISBN number</w:t>
+      </w:r>
+    </w:p>
+    <w:p>
+      <w:r>
+        <w:t>An Author’s first and last name</w:t>
+      </w:r>
+    </w:p>
+    <w:p>
+      <w:r>
+        <w:t>The title of the book</w:t>
+      </w:r>
+    </w:p>
+    <w:p>
+      <w:r>
+        <w:t>And the price of the book.</w:t>
+      </w:r>
+    </w:p>
+    <w:p>
+      <w:r>
+        <w:t>Then Hit “Add New Book.”</w:t>
+      </w:r>
+    </w:p>
+    <w:p>
+      <w:r>
+        <w:t>You will then come to a page where you see “Book inserted into the database”.</w:t>
+      </w:r>
+    </w:p>
+    <w:p>
+      <w:r>
+        <w:t>You can leave the page by clicking on the icon.</w:t>
+      </w:r>
+    </w:p>
+    <w:p>
+      <w:pPr>
+        <w:rPr>
+          <w:b/>
+          <w:sz w:val="28"/>
+          <w:szCs w:val="28"/>
+        </w:rPr>
+      </w:pPr>
+      <w:r>
+        <w:rPr>
+          <w:b/>
+          <w:sz w:val="28"/>
+          <w:szCs w:val="28"/>
+        </w:rPr>
+        <w:t>V</w:t>
+      </w:r>
+      <w:r>
+        <w:rPr>
+          <w:b/>
+          <w:sz w:val="28"/>
+          <w:szCs w:val="28"/>
+        </w:rPr>
+        <w:t>. Book Search</w:t>
+      </w:r>
+    </w:p>
+    <w:p>
+      <w:r>
+        <w:rPr>
+          <w:noProof/>
+        </w:rPr>
+        <w:drawing>
+          <wp:inline distT="0" distB="0" distL="0" distR="0" wp14:anchorId="00B00B01" wp14:editId="54BD76B6">
+            <wp:extent cx="3048000" cy="1714500"/>
+            <wp:effectExtent l="0" t="0" r="0" b="0"/>
+            <wp:docPr id="5" name="Picture 5"/>
+            <wp:cNvGraphicFramePr>
+              <a:graphicFrameLocks xmlns:a="http://schemas.openxmlformats.org/drawingml/2006/main" noChangeAspect="1"/>
+            </wp:cNvGraphicFramePr>
+            <a:graphic xmlns:a="http://schemas.openxmlformats.org/drawingml/2006/main">
+              <a:graphicData uri="http://schemas.openxmlformats.org/drawingml/2006/picture">
+                <pic:pic xmlns:pic="http://schemas.openxmlformats.org/drawingml/2006/picture">
+                  <pic:nvPicPr>
+                    <pic:cNvPr id="1" name=""/>
+                    <pic:cNvPicPr/>
+                  </pic:nvPicPr>
+                  <pic:blipFill>
+                    <a:blip r:embed="rId10"/>
+                    <a:stretch>
+                      <a:fillRect/>
+                    </a:stretch>
+                  </pic:blipFill>
+                  <pic:spPr>
+                    <a:xfrm>
+                      <a:off x="0" y="0"/>
+                      <a:ext cx="3054196" cy="1717985"/>
+                    </a:xfrm>
+                    <a:prstGeom prst="rect">
+                      <a:avLst/>
+                    </a:prstGeom>
+                  </pic:spPr>
+                </pic:pic>
+              </a:graphicData>
+            </a:graphic>
+          </wp:inline>
+        </w:drawing>
+      </w:r>
+    </w:p>
+    <w:p/>
+    <w:p>
+      <w:r>
+        <w:t>In the Book search tab, you can choose to search any book by Author, Title, Or ISBN.</w:t>
+      </w:r>
+    </w:p>
+    <w:p>
+      <w:r>
+        <w:t>Once you enter a subject press the Search function.</w:t>
+      </w:r>
+    </w:p>
+    <w:p>
+      <w:r>
+        <w:rPr>
+          <w:noProof/>
+        </w:rPr>
+        <w:lastRenderedPageBreak/>
+        <w:drawing>
+          <wp:inline distT="0" distB="0" distL="0" distR="0" wp14:anchorId="3598E3B1" wp14:editId="39A22B44">
+            <wp:extent cx="3333750" cy="1875234"/>
+            <wp:effectExtent l="0" t="0" r="0" b="0"/>
+            <wp:docPr id="6" name="Picture 6"/>
+            <wp:cNvGraphicFramePr>
+              <a:graphicFrameLocks xmlns:a="http://schemas.openxmlformats.org/drawingml/2006/main" noChangeAspect="1"/>
+            </wp:cNvGraphicFramePr>
+            <a:graphic xmlns:a="http://schemas.openxmlformats.org/drawingml/2006/main">
+              <a:graphicData uri="http://schemas.openxmlformats.org/drawingml/2006/picture">
+                <pic:pic xmlns:pic="http://schemas.openxmlformats.org/drawingml/2006/picture">
+                  <pic:nvPicPr>
+                    <pic:cNvPr id="1" name=""/>
+                    <pic:cNvPicPr/>
+                  </pic:nvPicPr>
+                  <pic:blipFill>
+                    <a:blip r:embed="rId11"/>
+                    <a:stretch>
+                      <a:fillRect/>
+                    </a:stretch>
+                  </pic:blipFill>
+                  <pic:spPr>
+                    <a:xfrm>
+                      <a:off x="0" y="0"/>
+                      <a:ext cx="3338744" cy="1878043"/>
+                    </a:xfrm>
+                    <a:prstGeom prst="rect">
+                      <a:avLst/>
+                    </a:prstGeom>
+                  </pic:spPr>
+                </pic:pic>
+              </a:graphicData>
+            </a:graphic>
+          </wp:inline>
+        </w:drawing>
+      </w:r>
+    </w:p>
+    <w:p>
+      <w:r>
+        <w:t xml:space="preserve">The search should show all the titles of books that compute with your search subject. </w:t>
+      </w:r>
+    </w:p>
+    <w:p>
+      <w:r>
+        <w:t xml:space="preserve">To go back to the home page, click the </w:t>
+      </w:r>
+      <w:proofErr w:type="spellStart"/>
+      <w:r>
+        <w:t>BooKings</w:t>
+      </w:r>
+      <w:proofErr w:type="spellEnd"/>
+      <w:r>
+        <w:t xml:space="preserve"> icon.</w:t>
+      </w:r>
+    </w:p>
+    <w:p/>
+    <w:p>
+      <w:pPr>
+        <w:rPr>
+          <w:b/>
+          <w:sz w:val="28"/>
+          <w:szCs w:val="28"/>
+        </w:rPr>
+      </w:pPr>
+      <w:r>
+        <w:rPr>
+          <w:b/>
+          <w:sz w:val="28"/>
+          <w:szCs w:val="28"/>
+        </w:rPr>
+        <w:t>VI. Go Shop</w:t>
+      </w:r>
+    </w:p>
+    <w:p/>
+    <w:p>
+      <w:r>
+        <w:rPr>
+          <w:noProof/>
+        </w:rPr>
+        <w:drawing>
+          <wp:inline distT="0" distB="0" distL="0" distR="0" wp14:anchorId="76B9A801" wp14:editId="1D188DA6">
+            <wp:extent cx="3629025" cy="2041327"/>
+            <wp:effectExtent l="0" t="0" r="0" b="0"/>
+            <wp:docPr id="7" name="Picture 7"/>
+            <wp:cNvGraphicFramePr>
+              <a:graphicFrameLocks xmlns:a="http://schemas.openxmlformats.org/drawingml/2006/main" noChangeAspect="1"/>
+            </wp:cNvGraphicFramePr>
+            <a:graphic xmlns:a="http://schemas.openxmlformats.org/drawingml/2006/main">
+              <a:graphicData uri="http://schemas.openxmlformats.org/drawingml/2006/picture">
+                <pic:pic xmlns:pic="http://schemas.openxmlformats.org/drawingml/2006/picture">
+                  <pic:nvPicPr>
+                    <pic:cNvPr id="1" name=""/>
+                    <pic:cNvPicPr/>
+                  </pic:nvPicPr>
+                  <pic:blipFill>
+                    <a:blip r:embed="rId12"/>
+                    <a:stretch>
+                      <a:fillRect/>
+                    </a:stretch>
+                  </pic:blipFill>
+                  <pic:spPr>
+                    <a:xfrm>
+                      <a:off x="0" y="0"/>
+                      <a:ext cx="3632112" cy="2043063"/>
+                    </a:xfrm>
+                    <a:prstGeom prst="rect">
+                      <a:avLst/>
+                    </a:prstGeom>
+                  </pic:spPr>
+                </pic:pic>
+              </a:graphicData>
+            </a:graphic>
+          </wp:inline>
+        </w:drawing>
+      </w:r>
+    </w:p>
+    <w:p>
+      <w:r>
+        <w:t xml:space="preserve">This is where every available book in stock can be shopped for.  The pictures and names of the book is available along with the price.  </w:t>
+      </w:r>
+    </w:p>
+    <w:p>
+      <w:pPr>
+        <w:pStyle w:val="ListParagraph"/>
+        <w:numPr>
+          <w:ilvl w:val="0"/>
+          <w:numId w:val="5"/>
+        </w:numPr>
+      </w:pPr>
+      <w:r>
+        <w:t>Choose the book you would like</w:t>
+      </w:r>
+    </w:p>
+    <w:p>
+      <w:pPr>
+        <w:pStyle w:val="ListParagraph"/>
+        <w:numPr>
+          <w:ilvl w:val="0"/>
+          <w:numId w:val="5"/>
+        </w:numPr>
+      </w:pPr>
+      <w:r>
+        <w:t>Read the price</w:t>
+      </w:r>
+    </w:p>
+    <w:p>
+      <w:pPr>
+        <w:pStyle w:val="ListParagraph"/>
+        <w:numPr>
+          <w:ilvl w:val="0"/>
+          <w:numId w:val="5"/>
+        </w:numPr>
+      </w:pPr>
+      <w:r>
+        <w:t>Adjust the quantity by entering a number</w:t>
+      </w:r>
+    </w:p>
+    <w:p>
+      <w:pPr>
+        <w:pStyle w:val="ListParagraph"/>
+        <w:numPr>
+          <w:ilvl w:val="0"/>
+          <w:numId w:val="5"/>
+        </w:numPr>
+      </w:pPr>
+      <w:r>
+        <w:t>Just press “Add to Cart”</w:t>
+      </w:r>
+    </w:p>
+    <w:p>
+      <w:pPr>
+        <w:pStyle w:val="ListParagraph"/>
+        <w:numPr>
+          <w:ilvl w:val="0"/>
+          <w:numId w:val="5"/>
+        </w:numPr>
+      </w:pPr>
+      <w:r>
+        <w:t>At the bottom there will be a totaled price.</w:t>
+      </w:r>
+    </w:p>
+    <w:p>
+      <w:pPr>
+        <w:pStyle w:val="ListParagraph"/>
+        <w:numPr>
+          <w:ilvl w:val="0"/>
+          <w:numId w:val="5"/>
+        </w:numPr>
+      </w:pPr>
+      <w:r>
+        <w:t>If you would like to remove the item just press “remove”</w:t>
+      </w:r>
+    </w:p>
+    <w:p>
+      <w:pPr>
+        <w:pStyle w:val="ListParagraph"/>
+        <w:numPr>
+          <w:ilvl w:val="0"/>
+          <w:numId w:val="5"/>
+        </w:numPr>
+      </w:pPr>
+      <w:r>
+        <w:t xml:space="preserve">Then press check out to check out.  </w:t>
+      </w:r>
+    </w:p>
+    <w:p>
+      <w:pPr>
+        <w:pStyle w:val="ListParagraph"/>
+        <w:numPr>
+          <w:ilvl w:val="0"/>
+          <w:numId w:val="5"/>
+        </w:numPr>
+      </w:pPr>
+      <w:r>
+        <w:t>It will direct you to your order screen.</w:t>
+      </w:r>
+    </w:p>
+    <w:p>
+      <w:r>
+        <w:rPr>
+          <w:noProof/>
+        </w:rPr>
+        <w:lastRenderedPageBreak/>
+        <w:drawing>
+          <wp:inline distT="0" distB="0" distL="0" distR="0" wp14:anchorId="1AEFA3AA" wp14:editId="37352409">
+            <wp:extent cx="3894667" cy="2190750"/>
+            <wp:effectExtent l="0" t="0" r="0" b="0"/>
+            <wp:docPr id="8" name="Picture 8"/>
+            <wp:cNvGraphicFramePr>
+              <a:graphicFrameLocks xmlns:a="http://schemas.openxmlformats.org/drawingml/2006/main" noChangeAspect="1"/>
+            </wp:cNvGraphicFramePr>
+            <a:graphic xmlns:a="http://schemas.openxmlformats.org/drawingml/2006/main">
+              <a:graphicData uri="http://schemas.openxmlformats.org/drawingml/2006/picture">
+                <pic:pic xmlns:pic="http://schemas.openxmlformats.org/drawingml/2006/picture">
+                  <pic:nvPicPr>
+                    <pic:cNvPr id="1" name=""/>
+                    <pic:cNvPicPr/>
+                  </pic:nvPicPr>
+                  <pic:blipFill>
+                    <a:blip r:embed="rId13"/>
+                    <a:stretch>
+                      <a:fillRect/>
+                    </a:stretch>
+                  </pic:blipFill>
+                  <pic:spPr>
+                    <a:xfrm>
+                      <a:off x="0" y="0"/>
+                      <a:ext cx="3896328" cy="2191684"/>
+                    </a:xfrm>
+                    <a:prstGeom prst="rect">
+                      <a:avLst/>
+                    </a:prstGeom>
+                  </pic:spPr>
+                </pic:pic>
+              </a:graphicData>
+            </a:graphic>
+          </wp:inline>
+        </w:drawing>
+      </w:r>
+    </w:p>
+    <w:p/>
+    <w:p>
+      <w:pPr>
+        <w:rPr>
+          <w:b/>
+          <w:sz w:val="28"/>
+          <w:szCs w:val="28"/>
+        </w:rPr>
+      </w:pPr>
+    </w:p>
+    <w:p>
+      <w:pPr>
+        <w:rPr>
+          <w:b/>
+          <w:sz w:val="28"/>
+          <w:szCs w:val="28"/>
+        </w:rPr>
+      </w:pPr>
+      <w:r>
+        <w:rPr>
+          <w:b/>
+          <w:sz w:val="28"/>
+          <w:szCs w:val="28"/>
+        </w:rPr>
+        <w:t>VII. Customer Order Review</w:t>
+      </w:r>
+    </w:p>
+    <w:p>
+      <w:r>
+        <w:rPr>
+          <w:noProof/>
+        </w:rPr>
+        <w:drawing>
+          <wp:inline distT="0" distB="0" distL="0" distR="0" wp14:anchorId="71449B02" wp14:editId="0446950C">
+            <wp:extent cx="3657600" cy="2057400"/>
+            <wp:effectExtent l="0" t="0" r="0" b="0"/>
+            <wp:docPr id="9" name="Picture 9"/>
+            <wp:cNvGraphicFramePr>
+              <a:graphicFrameLocks xmlns:a="http://schemas.openxmlformats.org/drawingml/2006/main" noChangeAspect="1"/>
+            </wp:cNvGraphicFramePr>
+            <a:graphic xmlns:a="http://schemas.openxmlformats.org/drawingml/2006/main">
+              <a:graphicData uri="http://schemas.openxmlformats.org/drawingml/2006/picture">
+                <pic:pic xmlns:pic="http://schemas.openxmlformats.org/drawingml/2006/picture">
+                  <pic:nvPicPr>
+                    <pic:cNvPr id="1" name=""/>
+                    <pic:cNvPicPr/>
+                  </pic:nvPicPr>
+                  <pic:blipFill>
+                    <a:blip r:embed="rId14"/>
+                    <a:stretch>
+                      <a:fillRect/>
+                    </a:stretch>
+                  </pic:blipFill>
+                  <pic:spPr>
+                    <a:xfrm>
+                      <a:off x="0" y="0"/>
+                      <a:ext cx="3663222" cy="2060562"/>
+                    </a:xfrm>
+                    <a:prstGeom prst="rect">
+                      <a:avLst/>
+                    </a:prstGeom>
+                  </pic:spPr>
+                </pic:pic>
+              </a:graphicData>
+            </a:graphic>
+          </wp:inline>
+        </w:drawing>
+      </w:r>
+    </w:p>
+    <w:p/>
+    <w:p>
+      <w:r>
+        <w:t>The customer order review screen is where you add your shipping information.</w:t>
+      </w:r>
+    </w:p>
+    <w:p>
+      <w:r>
+        <w:t xml:space="preserve">The credit card information.  </w:t>
+      </w:r>
+    </w:p>
+    <w:p>
+      <w:r>
+        <w:t>Please input the correct information then press “submit Order”.</w:t>
+      </w:r>
+    </w:p>
+    <w:p>
+      <w:pPr>
+        <w:rPr>
+          <w:b/>
+          <w:i/>
+        </w:rPr>
+      </w:pPr>
+      <w:r>
+        <w:rPr>
+          <w:b/>
+          <w:i/>
+        </w:rPr>
+        <w:t>Order Confirmation.</w:t>
+      </w:r>
+    </w:p>
+    <w:p>
+      <w:r>
+        <w:t>You will receive a confirmation page stating your order is being processed.</w:t>
       </w:r>
     </w:p>
     <w:p/>
@@ -288,64 +1287,6 @@
     <w:p/>
     <w:p/>
     <w:p/>
-    <w:p/>
-    <w:p/>
-    <w:p/>
-    <w:p/>
-    <w:p/>
-    <w:p/>
-    <w:p/>
-    <w:p/>
-    <w:p/>
-    <w:p/>
-    <w:p>
-      <w:r>
-        <w:t>III. Home</w:t>
-      </w:r>
-      <w:r>
-        <w:t xml:space="preserve"> Screen</w:t>
-      </w:r>
-    </w:p>
-    <w:p>
-      <w:r>
-        <w:t>The homepage is where all the pages are connected to and where you can start from the beginning.</w:t>
-      </w:r>
-    </w:p>
-    <w:p>
-      <w:r>
-        <w:t>Home screen details:</w:t>
-      </w:r>
-    </w:p>
-    <w:p>
-      <w:r>
-        <w:t>Customer Login-</w:t>
-      </w:r>
-    </w:p>
-    <w:p>
-      <w:r>
-        <w:t>New Books-</w:t>
-      </w:r>
-    </w:p>
-    <w:p>
-      <w:r>
-        <w:t>Shipping Info-</w:t>
-      </w:r>
-    </w:p>
-    <w:p>
-      <w:r>
-        <w:t>Review Customer Account-</w:t>
-      </w:r>
-    </w:p>
-    <w:p>
-      <w:r>
-        <w:t>Employee HelpDesk Contact-</w:t>
-      </w:r>
-    </w:p>
-    <w:p>
-      <w:r>
-        <w:t>Shopping Cart-</w:t>
-      </w:r>
-    </w:p>
     <w:p/>
     <w:sectPr>
       <w:pgSz w:w="12240" w:h="15840"/>
@@ -449,6 +1390,95 @@
     </w:lvl>
   </w:abstractNum>
   <w:abstractNum w:abstractNumId="1" w15:restartNumberingAfterBreak="0">
+    <w:nsid w:val="26DB4B46"/>
+    <w:multiLevelType w:val="hybridMultilevel"/>
+    <w:tmpl w:val="A3FEC8B6"/>
+    <w:lvl w:ilvl="0" w:tplc="0409000F">
+      <w:start w:val="1"/>
+      <w:numFmt w:val="decimal"/>
+      <w:lvlText w:val="%1."/>
+      <w:lvlJc w:val="left"/>
+      <w:pPr>
+        <w:ind w:left="720" w:hanging="360"/>
+      </w:pPr>
+      <w:rPr>
+        <w:rFonts w:hint="default"/>
+      </w:rPr>
+    </w:lvl>
+    <w:lvl w:ilvl="1" w:tplc="04090019" w:tentative="1">
+      <w:start w:val="1"/>
+      <w:numFmt w:val="lowerLetter"/>
+      <w:lvlText w:val="%2."/>
+      <w:lvlJc w:val="left"/>
+      <w:pPr>
+        <w:ind w:left="1440" w:hanging="360"/>
+      </w:pPr>
+    </w:lvl>
+    <w:lvl w:ilvl="2" w:tplc="0409001B" w:tentative="1">
+      <w:start w:val="1"/>
+      <w:numFmt w:val="lowerRoman"/>
+      <w:lvlText w:val="%3."/>
+      <w:lvlJc w:val="right"/>
+      <w:pPr>
+        <w:ind w:left="2160" w:hanging="180"/>
+      </w:pPr>
+    </w:lvl>
+    <w:lvl w:ilvl="3" w:tplc="0409000F" w:tentative="1">
+      <w:start w:val="1"/>
+      <w:numFmt w:val="decimal"/>
+      <w:lvlText w:val="%4."/>
+      <w:lvlJc w:val="left"/>
+      <w:pPr>
+        <w:ind w:left="2880" w:hanging="360"/>
+      </w:pPr>
+    </w:lvl>
+    <w:lvl w:ilvl="4" w:tplc="04090019" w:tentative="1">
+      <w:start w:val="1"/>
+      <w:numFmt w:val="lowerLetter"/>
+      <w:lvlText w:val="%5."/>
+      <w:lvlJc w:val="left"/>
+      <w:pPr>
+        <w:ind w:left="3600" w:hanging="360"/>
+      </w:pPr>
+    </w:lvl>
+    <w:lvl w:ilvl="5" w:tplc="0409001B" w:tentative="1">
+      <w:start w:val="1"/>
+      <w:numFmt w:val="lowerRoman"/>
+      <w:lvlText w:val="%6."/>
+      <w:lvlJc w:val="right"/>
+      <w:pPr>
+        <w:ind w:left="4320" w:hanging="180"/>
+      </w:pPr>
+    </w:lvl>
+    <w:lvl w:ilvl="6" w:tplc="0409000F" w:tentative="1">
+      <w:start w:val="1"/>
+      <w:numFmt w:val="decimal"/>
+      <w:lvlText w:val="%7."/>
+      <w:lvlJc w:val="left"/>
+      <w:pPr>
+        <w:ind w:left="5040" w:hanging="360"/>
+      </w:pPr>
+    </w:lvl>
+    <w:lvl w:ilvl="7" w:tplc="04090019" w:tentative="1">
+      <w:start w:val="1"/>
+      <w:numFmt w:val="lowerLetter"/>
+      <w:lvlText w:val="%8."/>
+      <w:lvlJc w:val="left"/>
+      <w:pPr>
+        <w:ind w:left="5760" w:hanging="360"/>
+      </w:pPr>
+    </w:lvl>
+    <w:lvl w:ilvl="8" w:tplc="0409001B" w:tentative="1">
+      <w:start w:val="1"/>
+      <w:numFmt w:val="lowerRoman"/>
+      <w:lvlText w:val="%9."/>
+      <w:lvlJc w:val="right"/>
+      <w:pPr>
+        <w:ind w:left="6480" w:hanging="180"/>
+      </w:pPr>
+    </w:lvl>
+  </w:abstractNum>
+  <w:abstractNum w:abstractNumId="2" w15:restartNumberingAfterBreak="0">
     <w:nsid w:val="5DE84FAB"/>
     <w:multiLevelType w:val="hybridMultilevel"/>
     <w:tmpl w:val="0010A9A0"/>
@@ -537,7 +1567,7 @@
       </w:pPr>
     </w:lvl>
   </w:abstractNum>
-  <w:abstractNum w:abstractNumId="2" w15:restartNumberingAfterBreak="0">
+  <w:abstractNum w:abstractNumId="3" w15:restartNumberingAfterBreak="0">
     <w:nsid w:val="66D67F41"/>
     <w:multiLevelType w:val="hybridMultilevel"/>
     <w:tmpl w:val="CB4EE6A0"/>
@@ -626,7 +1656,7 @@
       </w:pPr>
     </w:lvl>
   </w:abstractNum>
-  <w:abstractNum w:abstractNumId="3" w15:restartNumberingAfterBreak="0">
+  <w:abstractNum w:abstractNumId="4" w15:restartNumberingAfterBreak="0">
     <w:nsid w:val="66E05AD6"/>
     <w:multiLevelType w:val="hybridMultilevel"/>
     <w:tmpl w:val="B588A842"/>
@@ -719,13 +1749,16 @@
     <w:abstractNumId w:val="0"/>
   </w:num>
   <w:num w:numId="2">
+    <w:abstractNumId w:val="3"/>
+  </w:num>
+  <w:num w:numId="3">
     <w:abstractNumId w:val="2"/>
   </w:num>
-  <w:num w:numId="3">
+  <w:num w:numId="4">
+    <w:abstractNumId w:val="4"/>
+  </w:num>
+  <w:num w:numId="5">
     <w:abstractNumId w:val="1"/>
-  </w:num>
-  <w:num w:numId="4">
-    <w:abstractNumId w:val="3"/>
   </w:num>
 </w:numbering>
 </file>

</xml_diff>